<commit_message>
Corrected numbers for pool32
</commit_message>
<xml_diff>
--- a/Comment/Optimized use of PCR capacity in COVID-19_rev5.docx
+++ b/Comment/Optimized use of PCR capacity in COVID-19_rev5.docx
@@ -270,83 +270,17 @@
           <w:szCs w:val="20"/>
           <w:lang w:val="en-US"/>
         </w:rPr>
-        <w:t xml:space="preserve"> By single-step pooled analysis, the number of PCR analyses necessary </w:t>
-      </w:r>
-      <w:proofErr w:type="gramStart"/>
-      <w:r>
-        <w:rPr>
-          <w:rFonts w:ascii="Calibri" w:eastAsia="SimSun" w:hAnsi="Calibri"/>
-          <w:color w:val="000000"/>
-          <w:kern w:val="1"/>
-          <w:szCs w:val="20"/>
-          <w:lang w:val="en-US"/>
-        </w:rPr>
-        <w:t>is reduced</w:t>
-      </w:r>
-      <w:proofErr w:type="gramEnd"/>
-      <w:r>
-        <w:rPr>
-          <w:rFonts w:ascii="Calibri" w:eastAsia="SimSun" w:hAnsi="Calibri"/>
-          <w:color w:val="000000"/>
-          <w:kern w:val="1"/>
-          <w:szCs w:val="20"/>
-          <w:lang w:val="en-US"/>
-        </w:rPr>
-        <w:t xml:space="preserve"> by a factor equal to the number of samples in each pool. An estimate of the prevalence </w:t>
-      </w:r>
-      <w:proofErr w:type="gramStart"/>
-      <w:r>
-        <w:rPr>
-          <w:rFonts w:ascii="Calibri" w:eastAsia="SimSun" w:hAnsi="Calibri"/>
-          <w:color w:val="000000"/>
-          <w:kern w:val="1"/>
-          <w:szCs w:val="20"/>
-          <w:lang w:val="en-US"/>
-        </w:rPr>
-        <w:t>can be calculated</w:t>
-      </w:r>
-      <w:proofErr w:type="gramEnd"/>
-      <w:r>
-        <w:rPr>
-          <w:rFonts w:ascii="Calibri" w:eastAsia="SimSun" w:hAnsi="Calibri"/>
-          <w:color w:val="000000"/>
-          <w:kern w:val="1"/>
-          <w:szCs w:val="20"/>
-          <w:lang w:val="en-US"/>
-        </w:rPr>
-        <w:t xml:space="preserve"> from the proportion of positive pools; it is not necessary to identify the exact number of positive samples in each pool. The technique </w:t>
-      </w:r>
-      <w:proofErr w:type="gramStart"/>
-      <w:r>
-        <w:rPr>
-          <w:rFonts w:ascii="Calibri" w:eastAsia="SimSun" w:hAnsi="Calibri"/>
-          <w:color w:val="000000"/>
-          <w:kern w:val="1"/>
-          <w:szCs w:val="20"/>
-          <w:lang w:val="en-US"/>
-        </w:rPr>
-        <w:t>is wel</w:t>
-      </w:r>
-      <w:r>
-        <w:rPr>
-          <w:rFonts w:ascii="Calibri" w:eastAsia="SimSun" w:hAnsi="Calibri"/>
-          <w:color w:val="000000"/>
-          <w:kern w:val="1"/>
-          <w:szCs w:val="20"/>
-          <w:lang w:val="en-US"/>
-        </w:rPr>
-        <w:t>l described</w:t>
-      </w:r>
-      <w:proofErr w:type="gramEnd"/>
-      <w:r>
-        <w:rPr>
-          <w:rFonts w:ascii="Calibri" w:eastAsia="SimSun" w:hAnsi="Calibri"/>
-          <w:color w:val="000000"/>
-          <w:kern w:val="1"/>
-          <w:szCs w:val="20"/>
-          <w:lang w:val="en-US"/>
-        </w:rPr>
-        <w:t xml:space="preserve"> in the literature</w:t>
+        <w:t xml:space="preserve"> By single-step pooled analysis, the number of PCR analyses necessary is reduced by a factor equal to the number of samples in each pool. An estimate of the prevalence can be calculated from the proportion of positive pools; it is not necessary to identify the exact number of positive samples in each pool. The technique is wel</w:t>
+      </w:r>
+      <w:r>
+        <w:rPr>
+          <w:rFonts w:ascii="Calibri" w:eastAsia="SimSun" w:hAnsi="Calibri"/>
+          <w:color w:val="000000"/>
+          <w:kern w:val="1"/>
+          <w:szCs w:val="20"/>
+          <w:lang w:val="en-US"/>
+        </w:rPr>
+        <w:t>l described in the literature</w:t>
       </w:r>
       <w:r>
         <w:rPr>
@@ -377,84 +311,17 @@
           <w:szCs w:val="20"/>
           <w:lang w:val="en-US"/>
         </w:rPr>
-        <w:t xml:space="preserve">Details about tools and methods </w:t>
-      </w:r>
-      <w:proofErr w:type="gramStart"/>
-      <w:r>
-        <w:rPr>
-          <w:rFonts w:ascii="Calibri" w:eastAsia="SimSun" w:hAnsi="Calibri"/>
-          <w:color w:val="000000"/>
-          <w:kern w:val="1"/>
-          <w:szCs w:val="20"/>
-          <w:lang w:val="en-US"/>
-        </w:rPr>
-        <w:t>are given</w:t>
-      </w:r>
-      <w:proofErr w:type="gramEnd"/>
-      <w:r>
-        <w:rPr>
-          <w:rFonts w:ascii="Calibri" w:eastAsia="SimSun" w:hAnsi="Calibri"/>
-          <w:color w:val="000000"/>
-          <w:kern w:val="1"/>
-          <w:szCs w:val="20"/>
-          <w:lang w:val="en-US"/>
-        </w:rPr>
-        <w:t xml:space="preserve"> in the supplementary material. </w:t>
-      </w:r>
-      <w:proofErr w:type="gramStart"/>
-      <w:r>
-        <w:rPr>
-          <w:rFonts w:ascii="Calibri" w:eastAsia="SimSun" w:hAnsi="Calibri"/>
-          <w:color w:val="000000"/>
-          <w:kern w:val="1"/>
-          <w:szCs w:val="20"/>
-          <w:lang w:val="en-US"/>
-        </w:rPr>
-        <w:t>To further reduce</w:t>
-      </w:r>
-      <w:proofErr w:type="gramEnd"/>
-      <w:r>
-        <w:rPr>
-          <w:rFonts w:ascii="Calibri" w:eastAsia="SimSun" w:hAnsi="Calibri"/>
-          <w:color w:val="000000"/>
-          <w:kern w:val="1"/>
-          <w:szCs w:val="20"/>
-          <w:lang w:val="en-US"/>
-        </w:rPr>
-        <w:t xml:space="preserve"> the number of required PCR analyses, a higher degree of pooling can be employed, even if the corresponding reduction in sensitivity would be considered unacceptable for diagnostic purposes. For prevalence estimation the reduced sensitivity is, however, straightforward to correct for, as long as it is known. </w:t>
-      </w:r>
-      <w:proofErr w:type="spellStart"/>
-      <w:r>
-        <w:rPr>
-          <w:rFonts w:ascii="Calibri" w:eastAsia="SimSun" w:hAnsi="Calibri"/>
-          <w:color w:val="000000"/>
-          <w:kern w:val="1"/>
-          <w:szCs w:val="20"/>
-          <w:lang w:val="en-US"/>
-        </w:rPr>
-        <w:t>Yelin</w:t>
-      </w:r>
-      <w:proofErr w:type="spellEnd"/>
-      <w:r>
-        <w:rPr>
-          <w:rFonts w:ascii="Calibri" w:eastAsia="SimSun" w:hAnsi="Calibri"/>
-          <w:color w:val="000000"/>
-          <w:kern w:val="1"/>
-          <w:szCs w:val="20"/>
-          <w:lang w:val="en-US"/>
-        </w:rPr>
-        <w:t xml:space="preserve"> et </w:t>
-      </w:r>
-      <w:proofErr w:type="gramStart"/>
-      <w:r>
-        <w:rPr>
-          <w:rFonts w:ascii="Calibri" w:eastAsia="SimSun" w:hAnsi="Calibri"/>
-          <w:color w:val="000000"/>
-          <w:kern w:val="1"/>
-          <w:szCs w:val="20"/>
-          <w:lang w:val="en-US"/>
-        </w:rPr>
-        <w:t>al.</w:t>
+        <w:t xml:space="preserve">Details about tools and methods are given in the supplementary material. </w:t>
+      </w:r>
+      <w:r>
+        <w:rPr>
+          <w:rFonts w:ascii="Calibri" w:eastAsia="SimSun" w:hAnsi="Calibri"/>
+          <w:color w:val="000000"/>
+          <w:kern w:val="1"/>
+          <w:szCs w:val="20"/>
+          <w:lang w:val="en-US"/>
+        </w:rPr>
+        <w:t>To further reduce the number of required PCR analyses, a higher degree of pooling can be employed, even if the corresponding reduction in sensitivity would be considered unacceptable for diagnostic purposes. For prevalence estimation the reduced sensitivity is, however, straightforward to correct for, as long as it is known. Yelin et al.</w:t>
       </w:r>
       <w:r>
         <w:rPr>
@@ -475,40 +342,7 @@
           <w:szCs w:val="20"/>
           <w:lang w:val="en-US"/>
         </w:rPr>
-        <w:t xml:space="preserve">  have</w:t>
-      </w:r>
-      <w:proofErr w:type="gramEnd"/>
-      <w:r>
-        <w:rPr>
-          <w:rFonts w:ascii="Calibri" w:eastAsia="SimSun" w:hAnsi="Calibri"/>
-          <w:color w:val="000000"/>
-          <w:kern w:val="1"/>
-          <w:szCs w:val="20"/>
-          <w:lang w:val="en-US"/>
-        </w:rPr>
-        <w:t xml:space="preserve"> indicated that with pooling of 32 samples the sensitivity is 90% (10% false negative rate), relative to that of single sample analysis. With this degree of </w:t>
-      </w:r>
-      <w:proofErr w:type="gramStart"/>
-      <w:r>
-        <w:rPr>
-          <w:rFonts w:ascii="Calibri" w:eastAsia="SimSun" w:hAnsi="Calibri"/>
-          <w:color w:val="000000"/>
-          <w:kern w:val="1"/>
-          <w:szCs w:val="20"/>
-          <w:lang w:val="en-US"/>
-        </w:rPr>
-        <w:t>pooling</w:t>
-      </w:r>
-      <w:proofErr w:type="gramEnd"/>
-      <w:r>
-        <w:rPr>
-          <w:rFonts w:ascii="Calibri" w:eastAsia="SimSun" w:hAnsi="Calibri"/>
-          <w:color w:val="000000"/>
-          <w:kern w:val="1"/>
-          <w:szCs w:val="20"/>
-          <w:lang w:val="en-US"/>
-        </w:rPr>
-        <w:t xml:space="preserve"> it would take 200 PCR tests to estimate the prevalence from a dataset of 6400 individual samples. Figure </w:t>
+        <w:t xml:space="preserve">  have indicated that with pooling of 32 samples the sensitivity is 90% (10% false negative rate), relative to that of single sample analysis. With this degree of pooling it would take 200 PCR tests to estimate the prevalence from a dataset of 6400 individual samples. Figure </w:t>
       </w:r>
       <w:r>
         <w:rPr>
@@ -608,20 +442,8 @@
           <w:szCs w:val="20"/>
           <w:lang w:val="en-US"/>
         </w:rPr>
-        <w:t xml:space="preserve">, degree of pooling and </w:t>
-      </w:r>
-      <w:proofErr w:type="spellStart"/>
-      <w:r>
-        <w:rPr>
-          <w:rFonts w:ascii="Calibri" w:eastAsia="SimSun" w:hAnsi="Calibri"/>
-          <w:color w:val="000000"/>
-          <w:kern w:val="1"/>
-          <w:szCs w:val="20"/>
-          <w:lang w:val="en-US"/>
-        </w:rPr>
-        <w:t>prevalences</w:t>
-      </w:r>
-      <w:proofErr w:type="spellEnd"/>
+        <w:t>, degree of pooling and prevalences</w:t>
+      </w:r>
       <w:r>
         <w:rPr>
           <w:rFonts w:ascii="Calibri" w:eastAsia="SimSun" w:hAnsi="Calibri"/>
@@ -797,31 +619,7 @@
           <w:szCs w:val="20"/>
           <w:lang w:val="en-US"/>
         </w:rPr>
-        <w:t xml:space="preserve"> In this </w:t>
-      </w:r>
-      <w:proofErr w:type="gramStart"/>
-      <w:r>
-        <w:rPr>
-          <w:rFonts w:ascii="Calibri" w:eastAsia="SimSun" w:hAnsi="Calibri"/>
-          <w:bCs/>
-          <w:color w:val="000000"/>
-          <w:kern w:val="1"/>
-          <w:szCs w:val="20"/>
-          <w:lang w:val="en-US"/>
-        </w:rPr>
-        <w:t>context</w:t>
-      </w:r>
-      <w:proofErr w:type="gramEnd"/>
-      <w:r>
-        <w:rPr>
-          <w:rFonts w:ascii="Calibri" w:eastAsia="SimSun" w:hAnsi="Calibri"/>
-          <w:bCs/>
-          <w:color w:val="000000"/>
-          <w:kern w:val="1"/>
-          <w:szCs w:val="20"/>
-          <w:lang w:val="en-US"/>
-        </w:rPr>
-        <w:t xml:space="preserve"> it is important </w:t>
+        <w:t xml:space="preserve"> In this context it is important </w:t>
       </w:r>
       <w:r>
         <w:rPr>
@@ -855,31 +653,7 @@
           <w:szCs w:val="20"/>
           <w:lang w:val="en-US"/>
         </w:rPr>
-        <w:t xml:space="preserve"> </w:t>
-      </w:r>
-      <w:proofErr w:type="gramStart"/>
-      <w:r>
-        <w:rPr>
-          <w:rFonts w:ascii="Calibri" w:eastAsia="SimSun" w:hAnsi="Calibri"/>
-          <w:bCs/>
-          <w:color w:val="000000"/>
-          <w:kern w:val="1"/>
-          <w:szCs w:val="20"/>
-          <w:lang w:val="en-US"/>
-        </w:rPr>
-        <w:t>When</w:t>
-      </w:r>
-      <w:proofErr w:type="gramEnd"/>
-      <w:r>
-        <w:rPr>
-          <w:rFonts w:ascii="Calibri" w:eastAsia="SimSun" w:hAnsi="Calibri"/>
-          <w:bCs/>
-          <w:color w:val="000000"/>
-          <w:kern w:val="1"/>
-          <w:szCs w:val="20"/>
-          <w:lang w:val="en-US"/>
-        </w:rPr>
-        <w:t xml:space="preserve"> used for population screening pooling </w:t>
+        <w:t xml:space="preserve"> When used for population screening pooling </w:t>
       </w:r>
       <w:r>
         <w:rPr>
@@ -891,7 +665,73 @@
           <w:lang w:val="en-US"/>
         </w:rPr>
         <w:lastRenderedPageBreak/>
-        <w:t xml:space="preserve">of 32 samples will nevertheless allow for detection of far </w:t>
+        <w:t>of 32 samples will nevertheless allow for detection of far more infected people than for the same number of PCR tests if using one test per person. If screening a population with a prevalence of 0.005 and using pool</w:t>
+      </w:r>
+      <w:r>
+        <w:rPr>
+          <w:rFonts w:ascii="Calibri" w:eastAsia="SimSun" w:hAnsi="Calibri"/>
+          <w:bCs/>
+          <w:color w:val="000000"/>
+          <w:kern w:val="1"/>
+          <w:szCs w:val="20"/>
+          <w:lang w:val="en-US"/>
+        </w:rPr>
+        <w:t xml:space="preserve">ing of eight samples a mean of around </w:t>
+      </w:r>
+      <w:r>
+        <w:rPr>
+          <w:rFonts w:ascii="Calibri" w:eastAsia="SimSun" w:hAnsi="Calibri"/>
+          <w:bCs/>
+          <w:color w:val="000000"/>
+          <w:kern w:val="1"/>
+          <w:szCs w:val="20"/>
+          <w:lang w:val="en-US"/>
+        </w:rPr>
+        <w:t>6000 people can be screened and a mean of 30 cases detected using 1000 PCR tests. B</w:t>
+      </w:r>
+      <w:r>
+        <w:rPr>
+          <w:rFonts w:ascii="Calibri" w:eastAsia="SimSun" w:hAnsi="Calibri"/>
+          <w:bCs/>
+          <w:color w:val="000000"/>
+          <w:kern w:val="1"/>
+          <w:szCs w:val="20"/>
+          <w:lang w:val="en-US"/>
+        </w:rPr>
+        <w:t xml:space="preserve">y pooling 32 samples, however, </w:t>
+      </w:r>
+      <w:r>
+        <w:rPr>
+          <w:rFonts w:ascii="Calibri" w:eastAsia="SimSun" w:hAnsi="Calibri"/>
+          <w:bCs/>
+          <w:color w:val="000000"/>
+          <w:kern w:val="1"/>
+          <w:szCs w:val="20"/>
+          <w:lang w:val="en-US"/>
+        </w:rPr>
+        <w:t>120</w:t>
+      </w:r>
+      <w:r>
+        <w:rPr>
+          <w:rFonts w:ascii="Calibri" w:eastAsia="SimSun" w:hAnsi="Calibri"/>
+          <w:bCs/>
+          <w:color w:val="000000"/>
+          <w:kern w:val="1"/>
+          <w:szCs w:val="20"/>
+          <w:lang w:val="en-US"/>
+        </w:rPr>
+        <w:t xml:space="preserve">00 people can be screened and a mean of </w:t>
+      </w:r>
+      <w:r>
+        <w:rPr>
+          <w:rFonts w:ascii="Calibri" w:eastAsia="SimSun" w:hAnsi="Calibri"/>
+          <w:bCs/>
+          <w:color w:val="000000"/>
+          <w:kern w:val="1"/>
+          <w:szCs w:val="20"/>
+          <w:lang w:val="en-US"/>
+        </w:rPr>
+        <w:t>54</w:t>
       </w:r>
       <w:bookmarkStart w:id="0" w:name="_GoBack"/>
       <w:bookmarkEnd w:id="0"/>
@@ -904,121 +744,7 @@
           <w:szCs w:val="20"/>
           <w:lang w:val="en-US"/>
         </w:rPr>
-        <w:t>more infected people than for the same number of PCR tests if using one test per person. If screening a population with a prevalence of 0.005 and using pool</w:t>
-      </w:r>
-      <w:r>
-        <w:rPr>
-          <w:rFonts w:ascii="Calibri" w:eastAsia="SimSun" w:hAnsi="Calibri"/>
-          <w:bCs/>
-          <w:color w:val="000000"/>
-          <w:kern w:val="1"/>
-          <w:szCs w:val="20"/>
-          <w:lang w:val="en-US"/>
-        </w:rPr>
-        <w:t xml:space="preserve">ing of eight samples a mean of around </w:t>
-      </w:r>
-      <w:r>
-        <w:rPr>
-          <w:rFonts w:ascii="Calibri" w:eastAsia="SimSun" w:hAnsi="Calibri"/>
-          <w:bCs/>
-          <w:color w:val="000000"/>
-          <w:kern w:val="1"/>
-          <w:szCs w:val="20"/>
-          <w:lang w:val="en-US"/>
-        </w:rPr>
-        <w:t xml:space="preserve">6000 people </w:t>
-      </w:r>
-      <w:proofErr w:type="gramStart"/>
-      <w:r>
-        <w:rPr>
-          <w:rFonts w:ascii="Calibri" w:eastAsia="SimSun" w:hAnsi="Calibri"/>
-          <w:bCs/>
-          <w:color w:val="000000"/>
-          <w:kern w:val="1"/>
-          <w:szCs w:val="20"/>
-          <w:lang w:val="en-US"/>
-        </w:rPr>
-        <w:t>can be screened</w:t>
-      </w:r>
-      <w:proofErr w:type="gramEnd"/>
-      <w:r>
-        <w:rPr>
-          <w:rFonts w:ascii="Calibri" w:eastAsia="SimSun" w:hAnsi="Calibri"/>
-          <w:bCs/>
-          <w:color w:val="000000"/>
-          <w:kern w:val="1"/>
-          <w:szCs w:val="20"/>
-          <w:lang w:val="en-US"/>
-        </w:rPr>
-        <w:t xml:space="preserve"> and a mean of 30 cases detected using 1000 PCR tests. B</w:t>
-      </w:r>
-      <w:r>
-        <w:rPr>
-          <w:rFonts w:ascii="Calibri" w:eastAsia="SimSun" w:hAnsi="Calibri"/>
-          <w:bCs/>
-          <w:color w:val="000000"/>
-          <w:kern w:val="1"/>
-          <w:szCs w:val="20"/>
-          <w:lang w:val="en-US"/>
-        </w:rPr>
-        <w:t xml:space="preserve">y pooling 32 samples, however, </w:t>
-      </w:r>
-      <w:r>
-        <w:rPr>
-          <w:rFonts w:ascii="Calibri" w:eastAsia="SimSun" w:hAnsi="Calibri"/>
-          <w:bCs/>
-          <w:color w:val="000000"/>
-          <w:kern w:val="1"/>
-          <w:szCs w:val="20"/>
-          <w:lang w:val="en-US"/>
-        </w:rPr>
-        <w:t>11</w:t>
-      </w:r>
-      <w:r>
-        <w:rPr>
-          <w:rFonts w:ascii="Calibri" w:eastAsia="SimSun" w:hAnsi="Calibri"/>
-          <w:bCs/>
-          <w:color w:val="000000"/>
-          <w:kern w:val="1"/>
-          <w:szCs w:val="20"/>
-          <w:lang w:val="en-US"/>
-        </w:rPr>
-        <w:t xml:space="preserve">300 people </w:t>
-      </w:r>
-      <w:proofErr w:type="gramStart"/>
-      <w:r>
-        <w:rPr>
-          <w:rFonts w:ascii="Calibri" w:eastAsia="SimSun" w:hAnsi="Calibri"/>
-          <w:bCs/>
-          <w:color w:val="000000"/>
-          <w:kern w:val="1"/>
-          <w:szCs w:val="20"/>
-          <w:lang w:val="en-US"/>
-        </w:rPr>
-        <w:t>can be screened</w:t>
-      </w:r>
-      <w:proofErr w:type="gramEnd"/>
-      <w:r>
-        <w:rPr>
-          <w:rFonts w:ascii="Calibri" w:eastAsia="SimSun" w:hAnsi="Calibri"/>
-          <w:bCs/>
-          <w:color w:val="000000"/>
-          <w:kern w:val="1"/>
-          <w:szCs w:val="20"/>
-          <w:lang w:val="en-US"/>
-        </w:rPr>
-        <w:t xml:space="preserve"> and a mean of </w:t>
-      </w:r>
-      <w:r>
-        <w:rPr>
-          <w:rFonts w:ascii="Calibri" w:eastAsia="SimSun" w:hAnsi="Calibri"/>
-          <w:bCs/>
-          <w:color w:val="000000"/>
-          <w:kern w:val="1"/>
-          <w:szCs w:val="20"/>
-          <w:lang w:val="en-US"/>
-        </w:rPr>
-        <w:t>51 cases detect</w:t>
+        <w:t xml:space="preserve"> cases detect</w:t>
       </w:r>
       <w:r>
         <w:rPr>
@@ -1183,31 +909,7 @@
           <w:szCs w:val="20"/>
           <w:lang w:val="en-US"/>
         </w:rPr>
-        <w:t xml:space="preserve">have the PCR capacity needed to perform extensive screening of the public, if the prevalence </w:t>
-      </w:r>
-      <w:proofErr w:type="gramStart"/>
-      <w:r>
-        <w:rPr>
-          <w:rFonts w:ascii="Calibri" w:eastAsia="SimSun" w:hAnsi="Calibri"/>
-          <w:bCs/>
-          <w:color w:val="000000"/>
-          <w:kern w:val="1"/>
-          <w:szCs w:val="20"/>
-          <w:lang w:val="en-US"/>
-        </w:rPr>
-        <w:t>is first suppressed</w:t>
-      </w:r>
-      <w:proofErr w:type="gramEnd"/>
-      <w:r>
-        <w:rPr>
-          <w:rFonts w:ascii="Calibri" w:eastAsia="SimSun" w:hAnsi="Calibri"/>
-          <w:bCs/>
-          <w:color w:val="000000"/>
-          <w:kern w:val="1"/>
-          <w:szCs w:val="20"/>
-          <w:lang w:val="en-US"/>
-        </w:rPr>
-        <w:t xml:space="preserve"> to a low level with strong social distancing measures.</w:t>
+        <w:t>have the PCR capacity needed to perform extensive screening of the public, if the prevalence is first suppressed to a low level with strong social distancing measures.</w:t>
       </w:r>
     </w:p>
     <w:p>
@@ -1335,14 +1037,12 @@
           <w:lang w:val="en-US"/>
         </w:rPr>
       </w:pPr>
-      <w:proofErr w:type="spellStart"/>
       <w:r>
         <w:rPr>
           <w:rFonts w:ascii="Calibri" w:eastAsia="Times New Roman" w:hAnsi="Calibri" w:cs="Calibri"/>
         </w:rPr>
         <w:t>Yelin</w:t>
       </w:r>
-      <w:proofErr w:type="spellEnd"/>
       <w:r>
         <w:rPr>
           <w:rFonts w:ascii="Calibri" w:eastAsia="Times New Roman" w:hAnsi="Calibri" w:cs="Calibri"/>
@@ -1353,155 +1053,108 @@
         <w:rPr>
           <w:rFonts w:ascii="Calibri" w:eastAsia="Times New Roman" w:hAnsi="Calibri" w:cs="Calibri"/>
         </w:rPr>
-        <w:t>, </w:t>
-      </w:r>
-      <w:proofErr w:type="spellStart"/>
+        <w:t>, Aharony</w:t>
+      </w:r>
       <w:r>
         <w:rPr>
           <w:rFonts w:ascii="Calibri" w:eastAsia="Times New Roman" w:hAnsi="Calibri" w:cs="Calibri"/>
         </w:rPr>
-        <w:t>Aharony</w:t>
-      </w:r>
-      <w:proofErr w:type="spellEnd"/>
+        <w:t xml:space="preserve"> N</w:t>
+      </w:r>
       <w:r>
         <w:rPr>
           <w:rFonts w:ascii="Calibri" w:eastAsia="Times New Roman" w:hAnsi="Calibri" w:cs="Calibri"/>
         </w:rPr>
+        <w:t>,  </w:t>
+      </w:r>
+      <w:r>
+        <w:rPr>
+          <w:rFonts w:ascii="Calibri" w:eastAsia="Times New Roman" w:hAnsi="Calibri" w:cs="Calibri"/>
+        </w:rPr>
+        <w:t>Shaer-</w:t>
+      </w:r>
+      <w:r>
+        <w:rPr>
+          <w:rFonts w:ascii="Calibri" w:eastAsia="Times New Roman" w:hAnsi="Calibri" w:cs="Calibri"/>
+        </w:rPr>
+        <w:t>Tamar</w:t>
+      </w:r>
+      <w:r>
+        <w:rPr>
+          <w:rFonts w:ascii="Calibri" w:eastAsia="Times New Roman" w:hAnsi="Calibri" w:cs="Calibri"/>
+        </w:rPr>
+        <w:t xml:space="preserve"> E, et al.</w:t>
+      </w:r>
+      <w:r>
+        <w:rPr>
+          <w:rFonts w:ascii="Calibri" w:eastAsia="Times New Roman" w:hAnsi="Calibri" w:cs="Calibri"/>
+        </w:rPr>
+        <w:t> </w:t>
+      </w:r>
+      <w:r>
+        <w:rPr>
+          <w:rFonts w:ascii="Calibri" w:hAnsi="Calibri" w:cs="Calibri"/>
+          <w:lang w:val="en-US"/>
+        </w:rPr>
+        <w:t xml:space="preserve">Evaluation of COVID-19 RT-qPCR test in multi-sample pools. </w:t>
+      </w:r>
+      <w:r>
+        <w:rPr>
+          <w:rFonts w:ascii="Calibri" w:hAnsi="Calibri" w:cs="Calibri"/>
+          <w:i/>
+          <w:lang w:val="en-US"/>
+        </w:rPr>
+        <w:t>medRxiv</w:t>
+      </w:r>
+      <w:r>
+        <w:rPr>
+          <w:rFonts w:ascii="Calibri" w:hAnsi="Calibri" w:cs="Calibri"/>
+          <w:lang w:val="en-US"/>
+        </w:rPr>
         <w:t xml:space="preserve"> </w:t>
       </w:r>
-      <w:proofErr w:type="gramStart"/>
+      <w:r>
+        <w:rPr>
+          <w:rFonts w:ascii="Calibri" w:hAnsi="Calibri" w:cs="Calibri"/>
+          <w:lang w:val="en-US"/>
+        </w:rPr>
+        <w:t>2020; published online March 27.</w:t>
+      </w:r>
+      <w:r>
+        <w:rPr>
+          <w:rFonts w:ascii="Calibri" w:hAnsi="Calibri" w:cs="Calibri"/>
+          <w:lang w:val="en-US"/>
+        </w:rPr>
+        <w:t xml:space="preserve"> </w:t>
+      </w:r>
       <w:r>
         <w:rPr>
           <w:rFonts w:ascii="Calibri" w:eastAsia="Times New Roman" w:hAnsi="Calibri" w:cs="Calibri"/>
-        </w:rPr>
-        <w:t>N</w:t>
+          <w:bCs/>
+          <w:lang w:val="en-US"/>
+        </w:rPr>
+        <w:t>DOI</w:t>
       </w:r>
       <w:r>
         <w:rPr>
           <w:rFonts w:ascii="Calibri" w:eastAsia="Times New Roman" w:hAnsi="Calibri" w:cs="Calibri"/>
-        </w:rPr>
-        <w:t>,  </w:t>
-      </w:r>
-      <w:proofErr w:type="spellStart"/>
-      <w:r>
-        <w:rPr>
-          <w:rFonts w:ascii="Calibri" w:eastAsia="Times New Roman" w:hAnsi="Calibri" w:cs="Calibri"/>
-        </w:rPr>
-        <w:t>Shaer</w:t>
-      </w:r>
-      <w:proofErr w:type="gramEnd"/>
-      <w:r>
-        <w:rPr>
-          <w:rFonts w:ascii="Calibri" w:eastAsia="Times New Roman" w:hAnsi="Calibri" w:cs="Calibri"/>
-        </w:rPr>
-        <w:t>-</w:t>
-      </w:r>
-      <w:r>
-        <w:rPr>
-          <w:rFonts w:ascii="Calibri" w:eastAsia="Times New Roman" w:hAnsi="Calibri" w:cs="Calibri"/>
-        </w:rPr>
-        <w:t>Tamar</w:t>
-      </w:r>
-      <w:proofErr w:type="spellEnd"/>
-      <w:r>
-        <w:rPr>
-          <w:rFonts w:ascii="Calibri" w:eastAsia="Times New Roman" w:hAnsi="Calibri" w:cs="Calibri"/>
-        </w:rPr>
-        <w:t xml:space="preserve"> E, et al.</w:t>
-      </w:r>
-      <w:r>
-        <w:rPr>
-          <w:rFonts w:ascii="Calibri" w:eastAsia="Times New Roman" w:hAnsi="Calibri" w:cs="Calibri"/>
-        </w:rPr>
-        <w:t> </w:t>
-      </w:r>
-      <w:r>
-        <w:rPr>
-          <w:rFonts w:ascii="Calibri" w:hAnsi="Calibri" w:cs="Calibri"/>
-          <w:lang w:val="en-US"/>
-        </w:rPr>
-        <w:t xml:space="preserve">Evaluation of COVID-19 RT-qPCR test in multi-sample pools. </w:t>
-      </w:r>
-      <w:proofErr w:type="spellStart"/>
-      <w:proofErr w:type="gramStart"/>
-      <w:r>
-        <w:rPr>
-          <w:rFonts w:ascii="Calibri" w:hAnsi="Calibri" w:cs="Calibri"/>
-          <w:i/>
-          <w:lang w:val="en-US"/>
-        </w:rPr>
-        <w:t>medRxiv</w:t>
-      </w:r>
-      <w:proofErr w:type="spellEnd"/>
-      <w:proofErr w:type="gramEnd"/>
-      <w:r>
-        <w:rPr>
-          <w:rFonts w:ascii="Calibri" w:hAnsi="Calibri" w:cs="Calibri"/>
-          <w:lang w:val="en-US"/>
-        </w:rPr>
-        <w:t xml:space="preserve"> </w:t>
-      </w:r>
-      <w:r>
-        <w:rPr>
-          <w:rFonts w:ascii="Calibri" w:hAnsi="Calibri" w:cs="Calibri"/>
-          <w:lang w:val="en-US"/>
-        </w:rPr>
-        <w:t>2020; published online March 27.</w:t>
-      </w:r>
-      <w:r>
-        <w:rPr>
-          <w:rFonts w:ascii="Calibri" w:hAnsi="Calibri" w:cs="Calibri"/>
-          <w:lang w:val="en-US"/>
-        </w:rPr>
-        <w:t xml:space="preserve"> </w:t>
-      </w:r>
-      <w:r>
-        <w:rPr>
-          <w:rFonts w:ascii="Calibri" w:eastAsia="Times New Roman" w:hAnsi="Calibri" w:cs="Calibri"/>
-          <w:bCs/>
-          <w:lang w:val="en-US"/>
-        </w:rPr>
-        <w:t>DOI</w:t>
-      </w:r>
-      <w:proofErr w:type="gramStart"/>
-      <w:r>
-        <w:rPr>
-          <w:rFonts w:ascii="Calibri" w:eastAsia="Times New Roman" w:hAnsi="Calibri" w:cs="Calibri"/>
           <w:bCs/>
           <w:lang w:val="en-US"/>
         </w:rPr>
         <w:t>:</w:t>
       </w:r>
-      <w:proofErr w:type="gramEnd"/>
-      <w:r>
-        <w:fldChar w:fldCharType="begin"/>
-      </w:r>
-      <w:r>
-        <w:instrText xml:space="preserve"> HYPERLINK "https://doi.org/10.1101/2020.03.26.20039438" </w:instrText>
-      </w:r>
-      <w:r>
-        <w:fldChar w:fldCharType="separate"/>
-      </w:r>
-      <w:r>
-        <w:rPr>
-          <w:rStyle w:val="Hyperkobling"/>
-          <w:rFonts w:ascii="Calibri" w:eastAsia="Times New Roman" w:hAnsi="Calibri" w:cs="Calibri"/>
-          <w:color w:val="auto"/>
-          <w:u w:val="none"/>
-          <w:lang w:val="en-US"/>
-        </w:rPr>
-        <w:t>10.1101/2020.03.26.20039438</w:t>
-      </w:r>
-      <w:r>
-        <w:rPr>
-          <w:rStyle w:val="Hyperkobling"/>
-          <w:rFonts w:ascii="Calibri" w:eastAsia="Times New Roman" w:hAnsi="Calibri" w:cs="Calibri"/>
-          <w:color w:val="auto"/>
-          <w:u w:val="none"/>
-          <w:lang w:val="en-US"/>
-        </w:rPr>
-        <w:fldChar w:fldCharType="end"/>
-      </w:r>
+      <w:hyperlink r:id="rId7" w:history="1">
+        <w:r>
+          <w:rPr>
+            <w:rStyle w:val="Hyperkobling"/>
+            <w:rFonts w:ascii="Calibri" w:eastAsia="Times New Roman" w:hAnsi="Calibri" w:cs="Calibri"/>
+            <w:color w:val="auto"/>
+            <w:u w:val="none"/>
+            <w:lang w:val="en-US"/>
+          </w:rPr>
+          <w:t>10.1101/2020.03.26.20039438</w:t>
+        </w:r>
+      </w:hyperlink>
       <w:r>
         <w:rPr>
           <w:rFonts w:ascii="Calibri" w:eastAsia="Times New Roman" w:hAnsi="Calibri" w:cs="Calibri"/>
@@ -1543,35 +1196,7 @@
         <w:rPr>
           <w:rFonts w:ascii="Calibri" w:hAnsi="Calibri" w:cs="Calibri"/>
         </w:rPr>
-        <w:t xml:space="preserve">Ferguson NM, </w:t>
-      </w:r>
-      <w:proofErr w:type="spellStart"/>
-      <w:r>
-        <w:rPr>
-          <w:rFonts w:ascii="Calibri" w:hAnsi="Calibri" w:cs="Calibri"/>
-        </w:rPr>
-        <w:t>Laydon</w:t>
-      </w:r>
-      <w:proofErr w:type="spellEnd"/>
-      <w:r>
-        <w:rPr>
-          <w:rFonts w:ascii="Calibri" w:hAnsi="Calibri" w:cs="Calibri"/>
-        </w:rPr>
-        <w:t xml:space="preserve"> D, </w:t>
-      </w:r>
-      <w:proofErr w:type="spellStart"/>
-      <w:r>
-        <w:rPr>
-          <w:rFonts w:ascii="Calibri" w:hAnsi="Calibri" w:cs="Calibri"/>
-        </w:rPr>
-        <w:t>Nedjati-Gilani</w:t>
-      </w:r>
-      <w:proofErr w:type="spellEnd"/>
-      <w:r>
-        <w:rPr>
-          <w:rFonts w:ascii="Calibri" w:hAnsi="Calibri" w:cs="Calibri"/>
-        </w:rPr>
-        <w:t xml:space="preserve"> G, et al.  </w:t>
+        <w:t xml:space="preserve">Ferguson NM, Laydon D, Nedjati-Gilani G, et al.  </w:t>
       </w:r>
       <w:r>
         <w:rPr>
@@ -1594,7 +1219,7 @@
         </w:rPr>
         <w:t xml:space="preserve">ortality and healthcare demand. Imperial College COVID-19 Response Team, 2020, </w:t>
       </w:r>
-      <w:hyperlink r:id="rId7" w:history="1">
+      <w:hyperlink r:id="rId8" w:history="1">
         <w:r>
           <w:rPr>
             <w:rStyle w:val="Hyperkobling"/>
@@ -1611,23 +1236,7 @@
           <w:rFonts w:ascii="Calibri" w:hAnsi="Calibri" w:cs="Calibri"/>
           <w:lang w:val="en-US"/>
         </w:rPr>
-        <w:t xml:space="preserve"> (accessed </w:t>
-      </w:r>
-      <w:proofErr w:type="gramStart"/>
-      <w:r>
-        <w:rPr>
-          <w:rFonts w:ascii="Calibri" w:hAnsi="Calibri" w:cs="Calibri"/>
-          <w:lang w:val="en-US"/>
-        </w:rPr>
-        <w:t>March,</w:t>
-      </w:r>
-      <w:proofErr w:type="gramEnd"/>
-      <w:r>
-        <w:rPr>
-          <w:rFonts w:ascii="Calibri" w:hAnsi="Calibri" w:cs="Calibri"/>
-          <w:lang w:val="en-US"/>
-        </w:rPr>
-        <w:t xml:space="preserve"> 20). </w:t>
+        <w:t xml:space="preserve"> (accessed March, 20). </w:t>
       </w:r>
       <w:r>
         <w:rPr>
@@ -1659,60 +1268,19 @@
           <w:lang w:val="en-US"/>
         </w:rPr>
       </w:pPr>
-      <w:proofErr w:type="spellStart"/>
-      <w:r>
-        <w:rPr>
-          <w:rFonts w:ascii="Calibri" w:hAnsi="Calibri" w:cs="Calibri"/>
-          <w:lang w:val="en-US"/>
-        </w:rPr>
-        <w:t>Speybroeck</w:t>
-      </w:r>
-      <w:proofErr w:type="spellEnd"/>
-      <w:r>
-        <w:rPr>
-          <w:rFonts w:ascii="Calibri" w:hAnsi="Calibri" w:cs="Calibri"/>
-          <w:lang w:val="en-US"/>
-        </w:rPr>
-        <w:t xml:space="preserve"> N, Williams CJ, </w:t>
-      </w:r>
-      <w:proofErr w:type="spellStart"/>
-      <w:r>
-        <w:rPr>
-          <w:rFonts w:ascii="Calibri" w:hAnsi="Calibri" w:cs="Calibri"/>
-          <w:lang w:val="en-US"/>
-        </w:rPr>
-        <w:t>Lafia</w:t>
-      </w:r>
-      <w:proofErr w:type="spellEnd"/>
-      <w:r>
-        <w:rPr>
-          <w:rFonts w:ascii="Calibri" w:hAnsi="Calibri" w:cs="Calibri"/>
-          <w:lang w:val="en-US"/>
-        </w:rPr>
-        <w:t xml:space="preserve"> KB</w:t>
-      </w:r>
-      <w:proofErr w:type="gramStart"/>
-      <w:r>
-        <w:rPr>
-          <w:rFonts w:ascii="Calibri" w:hAnsi="Calibri" w:cs="Calibri"/>
-          <w:lang w:val="en-US"/>
-        </w:rPr>
-        <w:t xml:space="preserve">, </w:t>
-      </w:r>
-      <w:r>
-        <w:rPr>
-          <w:rFonts w:ascii="Calibri" w:hAnsi="Calibri" w:cs="Calibri"/>
-          <w:lang w:val="en-US"/>
-        </w:rPr>
-        <w:t xml:space="preserve"> </w:t>
-      </w:r>
-      <w:proofErr w:type="spellStart"/>
-      <w:r>
-        <w:rPr>
-          <w:rFonts w:ascii="Calibri" w:hAnsi="Calibri" w:cs="Calibri"/>
-          <w:lang w:val="en-US"/>
-        </w:rPr>
-        <w:t>D</w:t>
+      <w:r>
+        <w:rPr>
+          <w:rFonts w:ascii="Calibri" w:hAnsi="Calibri" w:cs="Calibri"/>
+          <w:lang w:val="en-US"/>
+        </w:rPr>
+        <w:t xml:space="preserve">Speybroeck N, Williams CJ, Lafia KB, </w:t>
+      </w:r>
+      <w:r>
+        <w:rPr>
+          <w:rFonts w:ascii="Calibri" w:hAnsi="Calibri" w:cs="Calibri"/>
+          <w:lang w:val="en-US"/>
+        </w:rPr>
+        <w:t xml:space="preserve"> D</w:t>
       </w:r>
       <w:r>
         <w:rPr>
@@ -1726,32 +1294,7 @@
           <w:rFonts w:ascii="Calibri" w:hAnsi="Calibri" w:cs="Calibri"/>
           <w:lang w:val="en-US"/>
         </w:rPr>
-        <w:t>vleesschauwer</w:t>
-      </w:r>
-      <w:proofErr w:type="spellEnd"/>
-      <w:proofErr w:type="gramEnd"/>
-      <w:r>
-        <w:rPr>
-          <w:rFonts w:ascii="Calibri" w:hAnsi="Calibri" w:cs="Calibri"/>
-          <w:lang w:val="en-US"/>
-        </w:rPr>
-        <w:t xml:space="preserve"> B, </w:t>
-      </w:r>
-      <w:proofErr w:type="spellStart"/>
-      <w:r>
-        <w:rPr>
-          <w:rFonts w:ascii="Calibri" w:hAnsi="Calibri" w:cs="Calibri"/>
-          <w:lang w:val="en-US"/>
-        </w:rPr>
-        <w:t>Berkvens</w:t>
-      </w:r>
-      <w:proofErr w:type="spellEnd"/>
-      <w:r>
-        <w:rPr>
-          <w:rFonts w:ascii="Calibri" w:hAnsi="Calibri" w:cs="Calibri"/>
-          <w:lang w:val="en-US"/>
-        </w:rPr>
-        <w:t xml:space="preserve"> D. </w:t>
+        <w:t xml:space="preserve">vleesschauwer B, Berkvens D. </w:t>
       </w:r>
       <w:r>
         <w:rPr>
@@ -1774,27 +1317,7 @@
           <w:shd w:val="clear" w:color="auto" w:fill="FFFFFF"/>
           <w:lang w:val="en-US"/>
         </w:rPr>
-        <w:t xml:space="preserve">Med Vet </w:t>
-      </w:r>
-      <w:proofErr w:type="spellStart"/>
-      <w:r>
-        <w:rPr>
-          <w:rFonts w:ascii="Calibri" w:hAnsi="Calibri" w:cs="Calibri"/>
-          <w:i/>
-          <w:shd w:val="clear" w:color="auto" w:fill="FFFFFF"/>
-          <w:lang w:val="en-US"/>
-        </w:rPr>
-        <w:t>Entomol</w:t>
-      </w:r>
-      <w:proofErr w:type="spellEnd"/>
-      <w:r>
-        <w:rPr>
-          <w:rFonts w:ascii="Calibri" w:hAnsi="Calibri" w:cs="Calibri"/>
-          <w:i/>
-          <w:shd w:val="clear" w:color="auto" w:fill="FFFFFF"/>
-          <w:lang w:val="en-US"/>
-        </w:rPr>
-        <w:t xml:space="preserve"> </w:t>
+        <w:t xml:space="preserve">Med Vet Entomol </w:t>
       </w:r>
       <w:r>
         <w:rPr>
@@ -1921,7 +1444,7 @@
         </w:rPr>
         <w:t xml:space="preserve"> </w:t>
       </w:r>
-      <w:hyperlink r:id="rId8" w:history="1">
+      <w:hyperlink r:id="rId9" w:history="1">
         <w:r>
           <w:rPr>
             <w:rStyle w:val="Hyperkobling"/>
@@ -1953,7 +1476,7 @@
       </w:pPr>
     </w:p>
     <w:sectPr>
-      <w:footerReference w:type="default" r:id="rId9"/>
+      <w:footerReference w:type="default" r:id="rId10"/>
       <w:endnotePr>
         <w:numFmt w:val="decimal"/>
       </w:endnotePr>

</xml_diff>